<commit_message>
done with Q3, just need to check it over
</commit_message>
<xml_diff>
--- a/HW1/Q1HW1.docx
+++ b/HW1/Q1HW1.docx
@@ -4,6 +4,14 @@
   <w:body>
     <w:p>
       <w:r>
+        <w:t>Collaborator: yc2454 (Yalu Cai)</w:t>
+      </w:r>
+      <w:bookmarkStart w:id="0" w:name="_GoBack"/>
+      <w:bookmarkEnd w:id="0"/>
+    </w:p>
+    <w:p/>
+    <w:p>
+      <w:r>
         <w:t xml:space="preserve">We define our own Turing Machine to have everything the RAM has (all </w:t>
       </w:r>
       <w:r>
@@ -212,13 +220,7 @@
               <w:rPr>
                 <w:rFonts w:ascii="Cambria Math" w:hAnsi="Cambria Math"/>
               </w:rPr>
-              <m:t>i+</m:t>
-            </m:r>
-            <m:r>
-              <w:rPr>
-                <w:rFonts w:ascii="Cambria Math" w:hAnsi="Cambria Math"/>
-              </w:rPr>
-              <m:t>2</m:t>
+              <m:t>i+2</m:t>
             </m:r>
           </m:e>
         </m:d>
@@ -244,13 +246,7 @@
               <w:rPr>
                 <w:rFonts w:ascii="Cambria Math" w:hAnsi="Cambria Math"/>
               </w:rPr>
-              <m:t>i+</m:t>
-            </m:r>
-            <m:r>
-              <w:rPr>
-                <w:rFonts w:ascii="Cambria Math" w:hAnsi="Cambria Math"/>
-              </w:rPr>
-              <m:t>2</m:t>
+              <m:t>i+2</m:t>
             </m:r>
           </m:e>
         </m:d>
@@ -723,8 +719,6 @@
       <w:r>
         <w:t xml:space="preserve"> aided by the separator character</w:t>
       </w:r>
-      <w:bookmarkStart w:id="0" w:name="_GoBack"/>
-      <w:bookmarkEnd w:id="0"/>
       <w:r>
         <w:t xml:space="preserve">. </w:t>
       </w:r>
@@ -825,13 +819,7 @@
           <w:rPr>
             <w:rFonts w:ascii="Cambria Math" w:hAnsi="Cambria Math"/>
           </w:rPr>
-          <m:t>=</m:t>
-        </m:r>
-        <m:r>
-          <w:rPr>
-            <w:rFonts w:ascii="Cambria Math" w:hAnsi="Cambria Math"/>
-          </w:rPr>
-          <m:t>O</m:t>
+          <m:t>=O</m:t>
         </m:r>
         <m:d>
           <m:dPr>

</xml_diff>